<commit_message>
Update to Use Cases and UML
Complete Cases 002-004 (3 total) and update UML
Update Template and Correct Formatting Issue
Add Place Holder for Case 006 - Referenced in 002
</commit_message>
<xml_diff>
--- a/Documents/Use Case Docs/DO NOT EDIT - Use Case Template.docx
+++ b/Documents/Use Case Docs/DO NOT EDIT - Use Case Template.docx
@@ -4,7 +4,7 @@
   <w:body>
     <w:tbl>
       <w:tblPr>
-        <w:tblW w:w="9185" w:type="dxa"/>
+        <w:tblW w:w="10777" w:type="dxa"/>
         <w:tblInd w:w="108" w:type="dxa"/>
         <w:tblBorders>
           <w:top w:val="single" w:sz="2" w:space="0" w:color="000000"/>
@@ -21,7 +21,7 @@
         <w:gridCol w:w="2235"/>
         <w:gridCol w:w="2880"/>
         <w:gridCol w:w="2070"/>
-        <w:gridCol w:w="2000"/>
+        <w:gridCol w:w="3592"/>
       </w:tblGrid>
       <w:tr>
         <w:trPr>
@@ -112,7 +112,7 @@
         </w:tc>
         <w:tc>
           <w:tcPr>
-            <w:tcW w:w="2000" w:type="dxa"/>
+            <w:tcW w:w="3592" w:type="dxa"/>
             <w:tcBorders>
               <w:top w:val="single" w:sz="4" w:space="0" w:color="A5A5A5"/>
               <w:left w:val="dotted" w:sz="4" w:space="0" w:color="A5A5A5"/>
@@ -224,7 +224,7 @@
         </w:tc>
         <w:tc>
           <w:tcPr>
-            <w:tcW w:w="2000" w:type="dxa"/>
+            <w:tcW w:w="3592" w:type="dxa"/>
             <w:tcBorders>
               <w:top w:val="dotted" w:sz="4" w:space="0" w:color="A5A5A5"/>
               <w:left w:val="dotted" w:sz="4" w:space="0" w:color="A5A5A5"/>
@@ -336,7 +336,7 @@
         </w:tc>
         <w:tc>
           <w:tcPr>
-            <w:tcW w:w="2000" w:type="dxa"/>
+            <w:tcW w:w="3592" w:type="dxa"/>
             <w:tcBorders>
               <w:top w:val="dotted" w:sz="4" w:space="0" w:color="A5A5A5"/>
               <w:left w:val="dotted" w:sz="4" w:space="0" w:color="A5A5A5"/>
@@ -448,7 +448,7 @@
         </w:tc>
         <w:tc>
           <w:tcPr>
-            <w:tcW w:w="2000" w:type="dxa"/>
+            <w:tcW w:w="3592" w:type="dxa"/>
             <w:tcBorders>
               <w:top w:val="dotted" w:sz="4" w:space="0" w:color="A5A5A5"/>
               <w:left w:val="dotted" w:sz="4" w:space="0" w:color="A5A5A5"/>
@@ -509,7 +509,7 @@
         </w:tc>
         <w:tc>
           <w:tcPr>
-            <w:tcW w:w="6950" w:type="dxa"/>
+            <w:tcW w:w="8542" w:type="dxa"/>
             <w:gridSpan w:val="3"/>
             <w:tcBorders>
               <w:top w:val="dotted" w:sz="4" w:space="0" w:color="A5A5A5"/>
@@ -532,6 +532,8 @@
             </w:pPr>
           </w:p>
         </w:tc>
+        <w:bookmarkStart w:id="0" w:name="_GoBack"/>
+        <w:bookmarkEnd w:id="0"/>
       </w:tr>
       <w:tr>
         <w:trPr>
@@ -571,7 +573,7 @@
         </w:tc>
         <w:tc>
           <w:tcPr>
-            <w:tcW w:w="6950" w:type="dxa"/>
+            <w:tcW w:w="8542" w:type="dxa"/>
             <w:gridSpan w:val="3"/>
             <w:tcBorders>
               <w:top w:val="dotted" w:sz="4" w:space="0" w:color="A5A5A5"/>
@@ -633,7 +635,7 @@
         </w:tc>
         <w:tc>
           <w:tcPr>
-            <w:tcW w:w="6950" w:type="dxa"/>
+            <w:tcW w:w="8542" w:type="dxa"/>
             <w:gridSpan w:val="3"/>
             <w:tcBorders>
               <w:top w:val="dotted" w:sz="4" w:space="0" w:color="A5A5A5"/>
@@ -699,7 +701,7 @@
         </w:tc>
         <w:tc>
           <w:tcPr>
-            <w:tcW w:w="6950" w:type="dxa"/>
+            <w:tcW w:w="8542" w:type="dxa"/>
             <w:gridSpan w:val="3"/>
             <w:tcBorders>
               <w:top w:val="dotted" w:sz="4" w:space="0" w:color="A5A5A5"/>
@@ -761,7 +763,7 @@
         </w:tc>
         <w:tc>
           <w:tcPr>
-            <w:tcW w:w="6950" w:type="dxa"/>
+            <w:tcW w:w="8542" w:type="dxa"/>
             <w:gridSpan w:val="3"/>
             <w:tcBorders>
               <w:top w:val="single" w:sz="4" w:space="0" w:color="000000"/>
@@ -777,7 +779,12 @@
               <w:right w:w="80" w:type="dxa"/>
             </w:tcMar>
           </w:tcPr>
-          <w:p/>
+          <w:p>
+            <w:pPr>
+              <w:pStyle w:val="Body"/>
+              <w:spacing w:after="0" w:line="240" w:lineRule="auto"/>
+            </w:pPr>
+          </w:p>
         </w:tc>
       </w:tr>
       <w:tr>
@@ -818,7 +825,7 @@
         </w:tc>
         <w:tc>
           <w:tcPr>
-            <w:tcW w:w="6950" w:type="dxa"/>
+            <w:tcW w:w="8542" w:type="dxa"/>
             <w:gridSpan w:val="3"/>
             <w:tcBorders>
               <w:top w:val="dotted" w:sz="4" w:space="0" w:color="A5A5A5"/>
@@ -880,7 +887,7 @@
         </w:tc>
         <w:tc>
           <w:tcPr>
-            <w:tcW w:w="6950" w:type="dxa"/>
+            <w:tcW w:w="8542" w:type="dxa"/>
             <w:gridSpan w:val="3"/>
             <w:tcBorders>
               <w:top w:val="dotted" w:sz="4" w:space="0" w:color="A5A5A5"/>
@@ -896,7 +903,15 @@
               <w:right w:w="80" w:type="dxa"/>
             </w:tcMar>
           </w:tcPr>
-          <w:p/>
+          <w:p>
+            <w:pPr>
+              <w:rPr>
+                <w:rFonts w:ascii="Calibri" w:hAnsi="Calibri"/>
+                <w:sz w:val="22"/>
+                <w:szCs w:val="22"/>
+              </w:rPr>
+            </w:pPr>
+          </w:p>
         </w:tc>
       </w:tr>
       <w:tr>
@@ -937,7 +952,7 @@
         </w:tc>
         <w:tc>
           <w:tcPr>
-            <w:tcW w:w="6950" w:type="dxa"/>
+            <w:tcW w:w="8542" w:type="dxa"/>
             <w:gridSpan w:val="3"/>
             <w:tcBorders>
               <w:top w:val="single" w:sz="4" w:space="0" w:color="000000"/>
@@ -1018,7 +1033,7 @@
         </w:tc>
         <w:tc>
           <w:tcPr>
-            <w:tcW w:w="6950" w:type="dxa"/>
+            <w:tcW w:w="8542" w:type="dxa"/>
             <w:gridSpan w:val="3"/>
             <w:tcBorders>
               <w:top w:val="dotted" w:sz="4" w:space="0" w:color="A5A5A5"/>
@@ -1080,7 +1095,7 @@
         </w:tc>
         <w:tc>
           <w:tcPr>
-            <w:tcW w:w="6950" w:type="dxa"/>
+            <w:tcW w:w="8542" w:type="dxa"/>
             <w:gridSpan w:val="3"/>
             <w:tcBorders>
               <w:top w:val="dotted" w:sz="4" w:space="0" w:color="A5A5A5"/>
@@ -1130,8 +1145,6 @@
               <w:spacing w:after="0" w:line="240" w:lineRule="auto"/>
               <w:jc w:val="right"/>
             </w:pPr>
-            <w:bookmarkStart w:id="0" w:name="_GoBack"/>
-            <w:bookmarkEnd w:id="0"/>
             <w:r>
               <w:rPr>
                 <w:b/>
@@ -1153,7 +1166,7 @@
         </w:tc>
         <w:tc>
           <w:tcPr>
-            <w:tcW w:w="6950" w:type="dxa"/>
+            <w:tcW w:w="8542" w:type="dxa"/>
             <w:gridSpan w:val="3"/>
             <w:tcBorders>
               <w:top w:val="single" w:sz="4" w:space="0" w:color="000000"/>
@@ -1169,12 +1182,20 @@
               <w:right w:w="80" w:type="dxa"/>
             </w:tcMar>
           </w:tcPr>
-          <w:p/>
+          <w:p>
+            <w:pPr>
+              <w:rPr>
+                <w:rFonts w:ascii="Calibri" w:hAnsi="Calibri"/>
+                <w:sz w:val="22"/>
+                <w:szCs w:val="22"/>
+              </w:rPr>
+            </w:pPr>
+          </w:p>
         </w:tc>
       </w:tr>
       <w:tr>
         <w:trPr>
-          <w:trHeight w:val="1461"/>
+          <w:trHeight w:val="432"/>
         </w:trPr>
         <w:tc>
           <w:tcPr>
@@ -1220,7 +1241,7 @@
         </w:tc>
         <w:tc>
           <w:tcPr>
-            <w:tcW w:w="6950" w:type="dxa"/>
+            <w:tcW w:w="8542" w:type="dxa"/>
             <w:gridSpan w:val="3"/>
             <w:tcBorders>
               <w:top w:val="dotted" w:sz="4" w:space="0" w:color="A5A5A5"/>
@@ -1307,7 +1328,7 @@
         </w:tc>
         <w:tc>
           <w:tcPr>
-            <w:tcW w:w="6950" w:type="dxa"/>
+            <w:tcW w:w="8542" w:type="dxa"/>
             <w:gridSpan w:val="3"/>
             <w:tcBorders>
               <w:top w:val="single" w:sz="4" w:space="0" w:color="000000"/>
@@ -1323,14 +1344,22 @@
               <w:right w:w="80" w:type="dxa"/>
             </w:tcMar>
           </w:tcPr>
-          <w:p/>
+          <w:p>
+            <w:pPr>
+              <w:rPr>
+                <w:rFonts w:ascii="Calibri" w:hAnsi="Calibri"/>
+                <w:sz w:val="22"/>
+                <w:szCs w:val="22"/>
+              </w:rPr>
+            </w:pPr>
+          </w:p>
         </w:tc>
       </w:tr>
     </w:tbl>
     <w:p/>
     <w:sectPr>
       <w:pgSz w:w="12240" w:h="15840"/>
-      <w:pgMar w:top="1440" w:right="1440" w:bottom="1440" w:left="1440" w:header="720" w:footer="720" w:gutter="0"/>
+      <w:pgMar w:top="720" w:right="720" w:bottom="720" w:left="720" w:header="720" w:footer="720" w:gutter="0"/>
       <w:cols w:space="720"/>
       <w:docGrid w:linePitch="360"/>
     </w:sectPr>

</xml_diff>